<commit_message>
added title to boxplots
</commit_message>
<xml_diff>
--- a/HW1/HW1.docx
+++ b/HW1/HW1.docx
@@ -1008,6 +1008,24 @@
           <w:rStyle w:val="NormalTok"/>
         </w:rPr>
         <w:t xml:space="preserve">(survival, </w:t>
+      </w:r>
+      <w:r>
+        <w:rPr>
+          <w:rStyle w:val="AttributeTok"/>
+        </w:rPr>
+        <w:t xml:space="preserve">main=</w:t>
+      </w:r>
+      <w:r>
+        <w:rPr>
+          <w:rStyle w:val="StringTok"/>
+        </w:rPr>
+        <w:t xml:space="preserve">"Boxplots of therapy survival times"</w:t>
+      </w:r>
+      <w:r>
+        <w:rPr>
+          <w:rStyle w:val="NormalTok"/>
+        </w:rPr>
+        <w:t xml:space="preserve">, </w:t>
       </w:r>
       <w:r>
         <w:rPr>

</xml_diff>